<commit_message>
dev word doc and summary tables
</commit_message>
<xml_diff>
--- a/writing/oca first draft.docx
+++ b/writing/oca first draft.docx
@@ -1,6 +1,6 @@
 
 <file path=word/document.xml><?xml version="1.0" encoding="utf-8"?>
-<w:document xmlns:wpc="http://schemas.microsoft.com/office/word/2010/wordprocessingCanvas" xmlns:cx="http://schemas.microsoft.com/office/drawing/2014/chartex" xmlns:cx1="http://schemas.microsoft.com/office/drawing/2015/9/8/chartex" xmlns:cx2="http://schemas.microsoft.com/office/drawing/2015/10/21/chartex" xmlns:cx3="http://schemas.microsoft.com/office/drawing/2016/5/9/chartex" xmlns:cx4="http://schemas.microsoft.com/office/drawing/2016/5/10/chartex" xmlns:cx5="http://schemas.microsoft.com/office/drawing/2016/5/11/chartex" xmlns:cx6="http://schemas.microsoft.com/office/drawing/2016/5/12/chartex" xmlns:cx7="http://schemas.microsoft.com/office/drawing/2016/5/13/chartex" xmlns:cx8="http://schemas.microsoft.com/office/drawing/2016/5/14/chartex" xmlns:mc="http://schemas.openxmlformats.org/markup-compatibility/2006" xmlns:aink="http://schemas.microsoft.com/office/drawing/2016/ink" xmlns:am3d="http://schemas.microsoft.com/office/drawing/2017/model3d" xmlns:o="urn:schemas-microsoft-com:office:office" xmlns:oel="http://schemas.microsoft.com/office/2019/extlst" xmlns:r="http://schemas.openxmlformats.org/officeDocument/2006/relationships" xmlns:m="http://schemas.openxmlformats.org/officeDocument/2006/math" xmlns:v="urn:schemas-microsoft-com:vml" xmlns:wp14="http://schemas.microsoft.com/office/word/2010/wordprocessingDrawing" xmlns:wp="http://schemas.openxmlformats.org/drawingml/2006/wordprocessingDrawing" xmlns:w10="urn:schemas-microsoft-com:office:word" xmlns:w="http://schemas.openxmlformats.org/wordprocessingml/2006/main" xmlns:w14="http://schemas.microsoft.com/office/word/2010/wordml" xmlns:w15="http://schemas.microsoft.com/office/word/2012/wordml" xmlns:w16cex="http://schemas.microsoft.com/office/word/2018/wordml/cex" xmlns:w16cid="http://schemas.microsoft.com/office/word/2016/wordml/cid" xmlns:w16="http://schemas.microsoft.com/office/word/2018/wordml" xmlns:w16sdtdh="http://schemas.microsoft.com/office/word/2020/wordml/sdtdatahash" xmlns:w16se="http://schemas.microsoft.com/office/word/2015/wordml/symex" xmlns:wpg="http://schemas.microsoft.com/office/word/2010/wordprocessingGroup" xmlns:wpi="http://schemas.microsoft.com/office/word/2010/wordprocessingInk" xmlns:wne="http://schemas.microsoft.com/office/word/2006/wordml" xmlns:wps="http://schemas.microsoft.com/office/word/2010/wordprocessingShape" mc:Ignorable="w14 w15 w16se w16cid w16 w16cex w16sdtdh wp14">
+<w:document xmlns:wpc="http://schemas.microsoft.com/office/word/2010/wordprocessingCanvas" xmlns:cx="http://schemas.microsoft.com/office/drawing/2014/chartex" xmlns:cx1="http://schemas.microsoft.com/office/drawing/2015/9/8/chartex" xmlns:cx2="http://schemas.microsoft.com/office/drawing/2015/10/21/chartex" xmlns:cx3="http://schemas.microsoft.com/office/drawing/2016/5/9/chartex" xmlns:cx4="http://schemas.microsoft.com/office/drawing/2016/5/10/chartex" xmlns:cx5="http://schemas.microsoft.com/office/drawing/2016/5/11/chartex" xmlns:cx6="http://schemas.microsoft.com/office/drawing/2016/5/12/chartex" xmlns:cx7="http://schemas.microsoft.com/office/drawing/2016/5/13/chartex" xmlns:cx8="http://schemas.microsoft.com/office/drawing/2016/5/14/chartex" xmlns:mc="http://schemas.openxmlformats.org/markup-compatibility/2006" xmlns:aink="http://schemas.microsoft.com/office/drawing/2016/ink" xmlns:am3d="http://schemas.microsoft.com/office/drawing/2017/model3d" xmlns:o="urn:schemas-microsoft-com:office:office" xmlns:oel="http://schemas.microsoft.com/office/2019/extlst" xmlns:r="http://schemas.openxmlformats.org/officeDocument/2006/relationships" xmlns:m="http://schemas.openxmlformats.org/officeDocument/2006/math" xmlns:v="urn:schemas-microsoft-com:vml" xmlns:wp14="http://schemas.microsoft.com/office/word/2010/wordprocessingDrawing" xmlns:wp="http://schemas.openxmlformats.org/drawingml/2006/wordprocessingDrawing" xmlns:w10="urn:schemas-microsoft-com:office:word" xmlns:w="http://schemas.openxmlformats.org/wordprocessingml/2006/main" xmlns:w14="http://schemas.microsoft.com/office/word/2010/wordml" xmlns:w15="http://schemas.microsoft.com/office/word/2012/wordml" xmlns:w16cex="http://schemas.microsoft.com/office/word/2018/wordml/cex" xmlns:w16cid="http://schemas.microsoft.com/office/word/2016/wordml/cid" xmlns:w16="http://schemas.microsoft.com/office/word/2018/wordml" xmlns:w16du="http://schemas.microsoft.com/office/word/2023/wordml/word16du" xmlns:w16sdtdh="http://schemas.microsoft.com/office/word/2020/wordml/sdtdatahash" xmlns:w16se="http://schemas.microsoft.com/office/word/2015/wordml/symex" xmlns:wpg="http://schemas.microsoft.com/office/word/2010/wordprocessingGroup" xmlns:wpi="http://schemas.microsoft.com/office/word/2010/wordprocessingInk" xmlns:wne="http://schemas.microsoft.com/office/word/2006/wordml" xmlns:wps="http://schemas.microsoft.com/office/word/2010/wordprocessingShape" mc:Ignorable="w14 w15 w16se w16cid w16 w16cex w16sdtdh w16du wp14">
   <w:body>
     <w:p>
       <w:pPr>
@@ -1778,7 +1778,13 @@
       </w:r>
       <w:proofErr w:type="spellEnd"/>
       <w:r>
-        <w:t xml:space="preserve"> Container Freight Rate Insight reports in order to inspect the impacts of OCA activities and other variables on average monthly rates.  </w:t>
+        <w:t xml:space="preserve"> Container Freight Rate Insight </w:t>
+      </w:r>
+      <w:r>
+        <w:t xml:space="preserve">(CFRI) </w:t>
+      </w:r>
+      <w:r>
+        <w:t xml:space="preserve">reports in order to inspect the impacts of OCA activities and other variables on average monthly rates.  </w:t>
       </w:r>
     </w:p>
     <w:p/>
@@ -1829,9 +1835,88 @@
     <w:p/>
     <w:p>
       <w:r>
-        <w:t>Column descriptions and summary statistics are presented in Table 1. Basic visualizations of cargo volumes and sharing over time are presented in Figure 1.</w:t>
-      </w:r>
-    </w:p>
+        <w:t>Variable</w:t>
+      </w:r>
+      <w:r>
+        <w:t xml:space="preserve"> descriptions and summary statistics </w:t>
+      </w:r>
+      <w:r>
+        <w:t xml:space="preserve">on the full dataset are presented </w:t>
+      </w:r>
+      <w:r>
+        <w:t xml:space="preserve">in Table 1. </w:t>
+      </w:r>
+      <w:r>
+        <w:t>Our initial analysis focuses on exports on each</w:t>
+      </w:r>
+      <w:r>
+        <w:t xml:space="preserve"> of the top 500</w:t>
+      </w:r>
+      <w:r>
+        <w:t xml:space="preserve"> lane</w:t>
+      </w:r>
+      <w:r>
+        <w:t>s by total volume</w:t>
+      </w:r>
+      <w:r>
+        <w:t xml:space="preserve"> and over time in months; summaries of the aggregated data are shown in Table 2.  </w:t>
+      </w:r>
+    </w:p>
+    <w:p/>
+    <w:p>
+      <w:r>
+        <w:lastRenderedPageBreak/>
+        <w:t xml:space="preserve">Next, we take a look at shipping rates on various lanes. The </w:t>
+      </w:r>
+      <w:proofErr w:type="spellStart"/>
+      <w:r>
+        <w:t>Drewery</w:t>
+      </w:r>
+      <w:proofErr w:type="spellEnd"/>
+      <w:r>
+        <w:t xml:space="preserve"> CFRI reports list rates by month and regional lanes (rather than the individual origin-destination port pairs that make up the lanes in the PIERS data). We match ports between the two data sources based on nearest geographical distance, creating a many-to-one match between the more detailed PIERS lanes and the regional </w:t>
+      </w:r>
+      <w:proofErr w:type="spellStart"/>
+      <w:r>
+        <w:t>Drewery</w:t>
+      </w:r>
+      <w:proofErr w:type="spellEnd"/>
+      <w:r>
+        <w:t xml:space="preserve"> lanes.</w:t>
+      </w:r>
+    </w:p>
+    <w:p/>
+    <w:p>
+      <w:r>
+        <w:t xml:space="preserve">The regional nature of </w:t>
+      </w:r>
+      <w:proofErr w:type="spellStart"/>
+      <w:r>
+        <w:t>Drewery</w:t>
+      </w:r>
+      <w:proofErr w:type="spellEnd"/>
+      <w:r>
+        <w:t xml:space="preserve"> rates limits our ability to investigate an important aspect of maritime shipping: the substitutionary nature of nearby ports. Intuition dictates that shippers facing rate increases (or quality decreases) on one lane would substitute for a nearby lane, especially in the case when either shipper or final buyer (or both) are located away from the port city itself. </w:t>
+      </w:r>
+      <w:r>
+        <w:t xml:space="preserve">Given this limitation, we restrict our analysis to the lanes available in the </w:t>
+      </w:r>
+      <w:proofErr w:type="spellStart"/>
+      <w:r>
+        <w:t>Drewery</w:t>
+      </w:r>
+      <w:proofErr w:type="spellEnd"/>
+      <w:r>
+        <w:t xml:space="preserve"> reports, and report data summaries in Table </w:t>
+      </w:r>
+      <w:r>
+        <w:t>3</w:t>
+      </w:r>
+      <w:r>
+        <w:t xml:space="preserve">. </w:t>
+      </w:r>
+    </w:p>
+    <w:p/>
     <w:p/>
     <w:p>
       <w:pPr>
@@ -2030,6 +2115,7 @@
             <w:rPr>
               <w:noProof/>
             </w:rPr>
+            <w:lastRenderedPageBreak/>
             <w:t xml:space="preserve">Evangelista, Pietro, and Alfonso Morvillo. 1999. "Alliances in Liner Shipping: an Instrument to Gain Operational Efficiency or Supply Chain Integration?" </w:t>
           </w:r>
           <w:r>
@@ -2262,7 +2348,6 @@
             <w:rPr>
               <w:noProof/>
             </w:rPr>
-            <w:lastRenderedPageBreak/>
             <w:t xml:space="preserve">Pirrong, Stephen C. 1992. "An Application of Core Theory to the Analysis of Ocean Shipping Markets." </w:t>
           </w:r>
           <w:r>
@@ -2506,7 +2591,7 @@
 </file>
 
 <file path=word/endnotes.xml><?xml version="1.0" encoding="utf-8"?>
-<w:endnotes xmlns:wpc="http://schemas.microsoft.com/office/word/2010/wordprocessingCanvas" xmlns:cx="http://schemas.microsoft.com/office/drawing/2014/chartex" xmlns:cx1="http://schemas.microsoft.com/office/drawing/2015/9/8/chartex" xmlns:cx2="http://schemas.microsoft.com/office/drawing/2015/10/21/chartex" xmlns:cx3="http://schemas.microsoft.com/office/drawing/2016/5/9/chartex" xmlns:cx4="http://schemas.microsoft.com/office/drawing/2016/5/10/chartex" xmlns:cx5="http://schemas.microsoft.com/office/drawing/2016/5/11/chartex" xmlns:cx6="http://schemas.microsoft.com/office/drawing/2016/5/12/chartex" xmlns:cx7="http://schemas.microsoft.com/office/drawing/2016/5/13/chartex" xmlns:cx8="http://schemas.microsoft.com/office/drawing/2016/5/14/chartex" xmlns:mc="http://schemas.openxmlformats.org/markup-compatibility/2006" xmlns:aink="http://schemas.microsoft.com/office/drawing/2016/ink" xmlns:am3d="http://schemas.microsoft.com/office/drawing/2017/model3d" xmlns:o="urn:schemas-microsoft-com:office:office" xmlns:oel="http://schemas.microsoft.com/office/2019/extlst" xmlns:r="http://schemas.openxmlformats.org/officeDocument/2006/relationships" xmlns:m="http://schemas.openxmlformats.org/officeDocument/2006/math" xmlns:v="urn:schemas-microsoft-com:vml" xmlns:wp14="http://schemas.microsoft.com/office/word/2010/wordprocessingDrawing" xmlns:wp="http://schemas.openxmlformats.org/drawingml/2006/wordprocessingDrawing" xmlns:w10="urn:schemas-microsoft-com:office:word" xmlns:w="http://schemas.openxmlformats.org/wordprocessingml/2006/main" xmlns:w14="http://schemas.microsoft.com/office/word/2010/wordml" xmlns:w15="http://schemas.microsoft.com/office/word/2012/wordml" xmlns:w16cex="http://schemas.microsoft.com/office/word/2018/wordml/cex" xmlns:w16cid="http://schemas.microsoft.com/office/word/2016/wordml/cid" xmlns:w16="http://schemas.microsoft.com/office/word/2018/wordml" xmlns:w16sdtdh="http://schemas.microsoft.com/office/word/2020/wordml/sdtdatahash" xmlns:w16se="http://schemas.microsoft.com/office/word/2015/wordml/symex" xmlns:wpg="http://schemas.microsoft.com/office/word/2010/wordprocessingGroup" xmlns:wpi="http://schemas.microsoft.com/office/word/2010/wordprocessingInk" xmlns:wne="http://schemas.microsoft.com/office/word/2006/wordml" xmlns:wps="http://schemas.microsoft.com/office/word/2010/wordprocessingShape" mc:Ignorable="w14 w15 w16se w16cid w16 w16cex w16sdtdh wp14">
+<w:endnotes xmlns:wpc="http://schemas.microsoft.com/office/word/2010/wordprocessingCanvas" xmlns:cx="http://schemas.microsoft.com/office/drawing/2014/chartex" xmlns:cx1="http://schemas.microsoft.com/office/drawing/2015/9/8/chartex" xmlns:cx2="http://schemas.microsoft.com/office/drawing/2015/10/21/chartex" xmlns:cx3="http://schemas.microsoft.com/office/drawing/2016/5/9/chartex" xmlns:cx4="http://schemas.microsoft.com/office/drawing/2016/5/10/chartex" xmlns:cx5="http://schemas.microsoft.com/office/drawing/2016/5/11/chartex" xmlns:cx6="http://schemas.microsoft.com/office/drawing/2016/5/12/chartex" xmlns:cx7="http://schemas.microsoft.com/office/drawing/2016/5/13/chartex" xmlns:cx8="http://schemas.microsoft.com/office/drawing/2016/5/14/chartex" xmlns:mc="http://schemas.openxmlformats.org/markup-compatibility/2006" xmlns:aink="http://schemas.microsoft.com/office/drawing/2016/ink" xmlns:am3d="http://schemas.microsoft.com/office/drawing/2017/model3d" xmlns:o="urn:schemas-microsoft-com:office:office" xmlns:oel="http://schemas.microsoft.com/office/2019/extlst" xmlns:r="http://schemas.openxmlformats.org/officeDocument/2006/relationships" xmlns:m="http://schemas.openxmlformats.org/officeDocument/2006/math" xmlns:v="urn:schemas-microsoft-com:vml" xmlns:wp14="http://schemas.microsoft.com/office/word/2010/wordprocessingDrawing" xmlns:wp="http://schemas.openxmlformats.org/drawingml/2006/wordprocessingDrawing" xmlns:w10="urn:schemas-microsoft-com:office:word" xmlns:w="http://schemas.openxmlformats.org/wordprocessingml/2006/main" xmlns:w14="http://schemas.microsoft.com/office/word/2010/wordml" xmlns:w15="http://schemas.microsoft.com/office/word/2012/wordml" xmlns:w16cex="http://schemas.microsoft.com/office/word/2018/wordml/cex" xmlns:w16cid="http://schemas.microsoft.com/office/word/2016/wordml/cid" xmlns:w16="http://schemas.microsoft.com/office/word/2018/wordml" xmlns:w16du="http://schemas.microsoft.com/office/word/2023/wordml/word16du" xmlns:w16sdtdh="http://schemas.microsoft.com/office/word/2020/wordml/sdtdatahash" xmlns:w16se="http://schemas.microsoft.com/office/word/2015/wordml/symex" xmlns:wpg="http://schemas.microsoft.com/office/word/2010/wordprocessingGroup" xmlns:wpi="http://schemas.microsoft.com/office/word/2010/wordprocessingInk" xmlns:wne="http://schemas.microsoft.com/office/word/2006/wordml" xmlns:wps="http://schemas.microsoft.com/office/word/2010/wordprocessingShape" mc:Ignorable="w14 w15 w16se w16cid w16 w16cex w16sdtdh w16du wp14">
   <w:endnote w:type="separator" w:id="-1">
     <w:p>
       <w:r>
@@ -2525,7 +2610,7 @@
 </file>
 
 <file path=word/footnotes.xml><?xml version="1.0" encoding="utf-8"?>
-<w:footnotes xmlns:wpc="http://schemas.microsoft.com/office/word/2010/wordprocessingCanvas" xmlns:cx="http://schemas.microsoft.com/office/drawing/2014/chartex" xmlns:cx1="http://schemas.microsoft.com/office/drawing/2015/9/8/chartex" xmlns:cx2="http://schemas.microsoft.com/office/drawing/2015/10/21/chartex" xmlns:cx3="http://schemas.microsoft.com/office/drawing/2016/5/9/chartex" xmlns:cx4="http://schemas.microsoft.com/office/drawing/2016/5/10/chartex" xmlns:cx5="http://schemas.microsoft.com/office/drawing/2016/5/11/chartex" xmlns:cx6="http://schemas.microsoft.com/office/drawing/2016/5/12/chartex" xmlns:cx7="http://schemas.microsoft.com/office/drawing/2016/5/13/chartex" xmlns:cx8="http://schemas.microsoft.com/office/drawing/2016/5/14/chartex" xmlns:mc="http://schemas.openxmlformats.org/markup-compatibility/2006" xmlns:aink="http://schemas.microsoft.com/office/drawing/2016/ink" xmlns:am3d="http://schemas.microsoft.com/office/drawing/2017/model3d" xmlns:o="urn:schemas-microsoft-com:office:office" xmlns:oel="http://schemas.microsoft.com/office/2019/extlst" xmlns:r="http://schemas.openxmlformats.org/officeDocument/2006/relationships" xmlns:m="http://schemas.openxmlformats.org/officeDocument/2006/math" xmlns:v="urn:schemas-microsoft-com:vml" xmlns:wp14="http://schemas.microsoft.com/office/word/2010/wordprocessingDrawing" xmlns:wp="http://schemas.openxmlformats.org/drawingml/2006/wordprocessingDrawing" xmlns:w10="urn:schemas-microsoft-com:office:word" xmlns:w="http://schemas.openxmlformats.org/wordprocessingml/2006/main" xmlns:w14="http://schemas.microsoft.com/office/word/2010/wordml" xmlns:w15="http://schemas.microsoft.com/office/word/2012/wordml" xmlns:w16cex="http://schemas.microsoft.com/office/word/2018/wordml/cex" xmlns:w16cid="http://schemas.microsoft.com/office/word/2016/wordml/cid" xmlns:w16="http://schemas.microsoft.com/office/word/2018/wordml" xmlns:w16sdtdh="http://schemas.microsoft.com/office/word/2020/wordml/sdtdatahash" xmlns:w16se="http://schemas.microsoft.com/office/word/2015/wordml/symex" xmlns:wpg="http://schemas.microsoft.com/office/word/2010/wordprocessingGroup" xmlns:wpi="http://schemas.microsoft.com/office/word/2010/wordprocessingInk" xmlns:wne="http://schemas.microsoft.com/office/word/2006/wordml" xmlns:wps="http://schemas.microsoft.com/office/word/2010/wordprocessingShape" mc:Ignorable="w14 w15 w16se w16cid w16 w16cex w16sdtdh wp14">
+<w:footnotes xmlns:wpc="http://schemas.microsoft.com/office/word/2010/wordprocessingCanvas" xmlns:cx="http://schemas.microsoft.com/office/drawing/2014/chartex" xmlns:cx1="http://schemas.microsoft.com/office/drawing/2015/9/8/chartex" xmlns:cx2="http://schemas.microsoft.com/office/drawing/2015/10/21/chartex" xmlns:cx3="http://schemas.microsoft.com/office/drawing/2016/5/9/chartex" xmlns:cx4="http://schemas.microsoft.com/office/drawing/2016/5/10/chartex" xmlns:cx5="http://schemas.microsoft.com/office/drawing/2016/5/11/chartex" xmlns:cx6="http://schemas.microsoft.com/office/drawing/2016/5/12/chartex" xmlns:cx7="http://schemas.microsoft.com/office/drawing/2016/5/13/chartex" xmlns:cx8="http://schemas.microsoft.com/office/drawing/2016/5/14/chartex" xmlns:mc="http://schemas.openxmlformats.org/markup-compatibility/2006" xmlns:aink="http://schemas.microsoft.com/office/drawing/2016/ink" xmlns:am3d="http://schemas.microsoft.com/office/drawing/2017/model3d" xmlns:o="urn:schemas-microsoft-com:office:office" xmlns:oel="http://schemas.microsoft.com/office/2019/extlst" xmlns:r="http://schemas.openxmlformats.org/officeDocument/2006/relationships" xmlns:m="http://schemas.openxmlformats.org/officeDocument/2006/math" xmlns:v="urn:schemas-microsoft-com:vml" xmlns:wp14="http://schemas.microsoft.com/office/word/2010/wordprocessingDrawing" xmlns:wp="http://schemas.openxmlformats.org/drawingml/2006/wordprocessingDrawing" xmlns:w10="urn:schemas-microsoft-com:office:word" xmlns:w="http://schemas.openxmlformats.org/wordprocessingml/2006/main" xmlns:w14="http://schemas.microsoft.com/office/word/2010/wordml" xmlns:w15="http://schemas.microsoft.com/office/word/2012/wordml" xmlns:w16cex="http://schemas.microsoft.com/office/word/2018/wordml/cex" xmlns:w16cid="http://schemas.microsoft.com/office/word/2016/wordml/cid" xmlns:w16="http://schemas.microsoft.com/office/word/2018/wordml" xmlns:w16du="http://schemas.microsoft.com/office/word/2023/wordml/word16du" xmlns:w16sdtdh="http://schemas.microsoft.com/office/word/2020/wordml/sdtdatahash" xmlns:w16se="http://schemas.microsoft.com/office/word/2015/wordml/symex" xmlns:wpg="http://schemas.microsoft.com/office/word/2010/wordprocessingGroup" xmlns:wpi="http://schemas.microsoft.com/office/word/2010/wordprocessingInk" xmlns:wne="http://schemas.microsoft.com/office/word/2006/wordml" xmlns:wps="http://schemas.microsoft.com/office/word/2010/wordprocessingShape" mc:Ignorable="w14 w15 w16se w16cid w16 w16cex w16sdtdh w16du wp14">
   <w:footnote w:type="separator" w:id="-1">
     <w:p>
       <w:r>
@@ -2622,7 +2707,7 @@
 </file>
 
 <file path=word/numbering.xml><?xml version="1.0" encoding="utf-8"?>
-<w:numbering xmlns:wpc="http://schemas.microsoft.com/office/word/2010/wordprocessingCanvas" xmlns:cx="http://schemas.microsoft.com/office/drawing/2014/chartex" xmlns:cx1="http://schemas.microsoft.com/office/drawing/2015/9/8/chartex" xmlns:cx2="http://schemas.microsoft.com/office/drawing/2015/10/21/chartex" xmlns:cx3="http://schemas.microsoft.com/office/drawing/2016/5/9/chartex" xmlns:cx4="http://schemas.microsoft.com/office/drawing/2016/5/10/chartex" xmlns:cx5="http://schemas.microsoft.com/office/drawing/2016/5/11/chartex" xmlns:cx6="http://schemas.microsoft.com/office/drawing/2016/5/12/chartex" xmlns:cx7="http://schemas.microsoft.com/office/drawing/2016/5/13/chartex" xmlns:cx8="http://schemas.microsoft.com/office/drawing/2016/5/14/chartex" xmlns:mc="http://schemas.openxmlformats.org/markup-compatibility/2006" xmlns:aink="http://schemas.microsoft.com/office/drawing/2016/ink" xmlns:am3d="http://schemas.microsoft.com/office/drawing/2017/model3d" xmlns:o="urn:schemas-microsoft-com:office:office" xmlns:oel="http://schemas.microsoft.com/office/2019/extlst" xmlns:r="http://schemas.openxmlformats.org/officeDocument/2006/relationships" xmlns:m="http://schemas.openxmlformats.org/officeDocument/2006/math" xmlns:v="urn:schemas-microsoft-com:vml" xmlns:wp14="http://schemas.microsoft.com/office/word/2010/wordprocessingDrawing" xmlns:wp="http://schemas.openxmlformats.org/drawingml/2006/wordprocessingDrawing" xmlns:w10="urn:schemas-microsoft-com:office:word" xmlns:w="http://schemas.openxmlformats.org/wordprocessingml/2006/main" xmlns:w14="http://schemas.microsoft.com/office/word/2010/wordml" xmlns:w15="http://schemas.microsoft.com/office/word/2012/wordml" xmlns:w16cex="http://schemas.microsoft.com/office/word/2018/wordml/cex" xmlns:w16cid="http://schemas.microsoft.com/office/word/2016/wordml/cid" xmlns:w16="http://schemas.microsoft.com/office/word/2018/wordml" xmlns:w16sdtdh="http://schemas.microsoft.com/office/word/2020/wordml/sdtdatahash" xmlns:w16se="http://schemas.microsoft.com/office/word/2015/wordml/symex" xmlns:wpg="http://schemas.microsoft.com/office/word/2010/wordprocessingGroup" xmlns:wpi="http://schemas.microsoft.com/office/word/2010/wordprocessingInk" xmlns:wne="http://schemas.microsoft.com/office/word/2006/wordml" xmlns:wps="http://schemas.microsoft.com/office/word/2010/wordprocessingShape" mc:Ignorable="w14 w15 w16se w16cid w16 w16cex w16sdtdh wp14">
+<w:numbering xmlns:wpc="http://schemas.microsoft.com/office/word/2010/wordprocessingCanvas" xmlns:cx="http://schemas.microsoft.com/office/drawing/2014/chartex" xmlns:cx1="http://schemas.microsoft.com/office/drawing/2015/9/8/chartex" xmlns:cx2="http://schemas.microsoft.com/office/drawing/2015/10/21/chartex" xmlns:cx3="http://schemas.microsoft.com/office/drawing/2016/5/9/chartex" xmlns:cx4="http://schemas.microsoft.com/office/drawing/2016/5/10/chartex" xmlns:cx5="http://schemas.microsoft.com/office/drawing/2016/5/11/chartex" xmlns:cx6="http://schemas.microsoft.com/office/drawing/2016/5/12/chartex" xmlns:cx7="http://schemas.microsoft.com/office/drawing/2016/5/13/chartex" xmlns:cx8="http://schemas.microsoft.com/office/drawing/2016/5/14/chartex" xmlns:mc="http://schemas.openxmlformats.org/markup-compatibility/2006" xmlns:aink="http://schemas.microsoft.com/office/drawing/2016/ink" xmlns:am3d="http://schemas.microsoft.com/office/drawing/2017/model3d" xmlns:o="urn:schemas-microsoft-com:office:office" xmlns:oel="http://schemas.microsoft.com/office/2019/extlst" xmlns:r="http://schemas.openxmlformats.org/officeDocument/2006/relationships" xmlns:m="http://schemas.openxmlformats.org/officeDocument/2006/math" xmlns:v="urn:schemas-microsoft-com:vml" xmlns:wp14="http://schemas.microsoft.com/office/word/2010/wordprocessingDrawing" xmlns:wp="http://schemas.openxmlformats.org/drawingml/2006/wordprocessingDrawing" xmlns:w10="urn:schemas-microsoft-com:office:word" xmlns:w="http://schemas.openxmlformats.org/wordprocessingml/2006/main" xmlns:w14="http://schemas.microsoft.com/office/word/2010/wordml" xmlns:w15="http://schemas.microsoft.com/office/word/2012/wordml" xmlns:w16cex="http://schemas.microsoft.com/office/word/2018/wordml/cex" xmlns:w16cid="http://schemas.microsoft.com/office/word/2016/wordml/cid" xmlns:w16="http://schemas.microsoft.com/office/word/2018/wordml" xmlns:w16du="http://schemas.microsoft.com/office/word/2023/wordml/word16du" xmlns:w16sdtdh="http://schemas.microsoft.com/office/word/2020/wordml/sdtdatahash" xmlns:w16se="http://schemas.microsoft.com/office/word/2015/wordml/symex" xmlns:wpg="http://schemas.microsoft.com/office/word/2010/wordprocessingGroup" xmlns:wpi="http://schemas.microsoft.com/office/word/2010/wordprocessingInk" xmlns:wne="http://schemas.microsoft.com/office/word/2006/wordml" xmlns:wps="http://schemas.microsoft.com/office/word/2010/wordprocessingShape" mc:Ignorable="w14 w15 w16se w16cid w16 w16cex w16sdtdh w16du wp14">
   <w:abstractNum w:abstractNumId="0" w15:restartNumberingAfterBreak="0">
     <w:nsid w:val="07C420A0"/>
     <w:multiLevelType w:val="hybridMultilevel"/>
@@ -2859,7 +2944,7 @@
 </file>
 
 <file path=word/styles.xml><?xml version="1.0" encoding="utf-8"?>
-<w:styles xmlns:mc="http://schemas.openxmlformats.org/markup-compatibility/2006" xmlns:r="http://schemas.openxmlformats.org/officeDocument/2006/relationships" xmlns:w="http://schemas.openxmlformats.org/wordprocessingml/2006/main" xmlns:w14="http://schemas.microsoft.com/office/word/2010/wordml" xmlns:w15="http://schemas.microsoft.com/office/word/2012/wordml" xmlns:w16cex="http://schemas.microsoft.com/office/word/2018/wordml/cex" xmlns:w16cid="http://schemas.microsoft.com/office/word/2016/wordml/cid" xmlns:w16="http://schemas.microsoft.com/office/word/2018/wordml" xmlns:w16sdtdh="http://schemas.microsoft.com/office/word/2020/wordml/sdtdatahash" xmlns:w16se="http://schemas.microsoft.com/office/word/2015/wordml/symex" mc:Ignorable="w14 w15 w16se w16cid w16 w16cex w16sdtdh">
+<w:styles xmlns:mc="http://schemas.openxmlformats.org/markup-compatibility/2006" xmlns:r="http://schemas.openxmlformats.org/officeDocument/2006/relationships" xmlns:w="http://schemas.openxmlformats.org/wordprocessingml/2006/main" xmlns:w14="http://schemas.microsoft.com/office/word/2010/wordml" xmlns:w15="http://schemas.microsoft.com/office/word/2012/wordml" xmlns:w16cex="http://schemas.microsoft.com/office/word/2018/wordml/cex" xmlns:w16cid="http://schemas.microsoft.com/office/word/2016/wordml/cid" xmlns:w16="http://schemas.microsoft.com/office/word/2018/wordml" xmlns:w16du="http://schemas.microsoft.com/office/word/2023/wordml/word16du" xmlns:w16sdtdh="http://schemas.microsoft.com/office/word/2020/wordml/sdtdatahash" xmlns:w16se="http://schemas.microsoft.com/office/word/2015/wordml/symex" mc:Ignorable="w14 w15 w16se w16cid w16 w16cex w16sdtdh w16du">
   <w:docDefaults>
     <w:rPrDefault>
       <w:rPr>

</xml_diff>

<commit_message>
dev usda analysis: data section draft and visualizations
</commit_message>
<xml_diff>
--- a/writing/oca first draft.docx
+++ b/writing/oca first draft.docx
@@ -733,10 +733,119 @@
     <w:p/>
     <w:p>
       <w:r>
+        <w:t xml:space="preserve">Furthermore, our analysis in this paper shows that membership in an OCA has a notable, sometimes quite dramatic, effect on a carrier’s cargo sharing behavior. Figures X.1 and X.2 show examples of which other carriers Mediterranean and Evergreen, respectively, share cargo with before and after joining an OCA. </w:t>
+      </w:r>
+      <w:r>
+        <w:br/>
+      </w:r>
+    </w:p>
+    <w:p>
+      <w:r>
+        <w:rPr>
+          <w:noProof/>
+        </w:rPr>
+        <w:drawing>
+          <wp:inline distT="0" distB="0" distL="0" distR="0" wp14:anchorId="61889442" wp14:editId="7BDBEC3F">
+            <wp:extent cx="5943600" cy="2701925"/>
+            <wp:effectExtent l="0" t="0" r="0" b="3175"/>
+            <wp:docPr id="954975561" name="Picture 2" descr="A graph of different colored lines&#10;&#10;Description automatically generated"/>
+            <wp:cNvGraphicFramePr>
+              <a:graphicFrameLocks xmlns:a="http://schemas.openxmlformats.org/drawingml/2006/main" noChangeAspect="1"/>
+            </wp:cNvGraphicFramePr>
+            <a:graphic xmlns:a="http://schemas.openxmlformats.org/drawingml/2006/main">
+              <a:graphicData uri="http://schemas.openxmlformats.org/drawingml/2006/picture">
+                <pic:pic xmlns:pic="http://schemas.openxmlformats.org/drawingml/2006/picture">
+                  <pic:nvPicPr>
+                    <pic:cNvPr id="954975561" name="Picture 2" descr="A graph of different colored lines&#10;&#10;Description automatically generated"/>
+                    <pic:cNvPicPr/>
+                  </pic:nvPicPr>
+                  <pic:blipFill>
+                    <a:blip r:embed="rId8">
+                      <a:extLst>
+                        <a:ext uri="{28A0092B-C50C-407E-A947-70E740481C1C}">
+                          <a14:useLocalDpi xmlns:a14="http://schemas.microsoft.com/office/drawing/2010/main" val="0"/>
+                        </a:ext>
+                      </a:extLst>
+                    </a:blip>
+                    <a:stretch>
+                      <a:fillRect/>
+                    </a:stretch>
+                  </pic:blipFill>
+                  <pic:spPr>
+                    <a:xfrm>
+                      <a:off x="0" y="0"/>
+                      <a:ext cx="5943600" cy="2701925"/>
+                    </a:xfrm>
+                    <a:prstGeom prst="rect">
+                      <a:avLst/>
+                    </a:prstGeom>
+                  </pic:spPr>
+                </pic:pic>
+              </a:graphicData>
+            </a:graphic>
+          </wp:inline>
+        </w:drawing>
+      </w:r>
+    </w:p>
+    <w:p>
+      <w:r>
+        <w:rPr>
+          <w:noProof/>
+        </w:rPr>
+        <w:drawing>
+          <wp:inline distT="0" distB="0" distL="0" distR="0" wp14:anchorId="33A48C3C" wp14:editId="578CEC4E">
+            <wp:extent cx="5943600" cy="2701925"/>
+            <wp:effectExtent l="0" t="0" r="0" b="3175"/>
+            <wp:docPr id="1963428577" name="Picture 3" descr="A graph of different colored lines&#10;&#10;Description automatically generated"/>
+            <wp:cNvGraphicFramePr>
+              <a:graphicFrameLocks xmlns:a="http://schemas.openxmlformats.org/drawingml/2006/main" noChangeAspect="1"/>
+            </wp:cNvGraphicFramePr>
+            <a:graphic xmlns:a="http://schemas.openxmlformats.org/drawingml/2006/main">
+              <a:graphicData uri="http://schemas.openxmlformats.org/drawingml/2006/picture">
+                <pic:pic xmlns:pic="http://schemas.openxmlformats.org/drawingml/2006/picture">
+                  <pic:nvPicPr>
+                    <pic:cNvPr id="1963428577" name="Picture 3" descr="A graph of different colored lines&#10;&#10;Description automatically generated"/>
+                    <pic:cNvPicPr/>
+                  </pic:nvPicPr>
+                  <pic:blipFill>
+                    <a:blip r:embed="rId9">
+                      <a:extLst>
+                        <a:ext uri="{28A0092B-C50C-407E-A947-70E740481C1C}">
+                          <a14:useLocalDpi xmlns:a14="http://schemas.microsoft.com/office/drawing/2010/main" val="0"/>
+                        </a:ext>
+                      </a:extLst>
+                    </a:blip>
+                    <a:stretch>
+                      <a:fillRect/>
+                    </a:stretch>
+                  </pic:blipFill>
+                  <pic:spPr>
+                    <a:xfrm>
+                      <a:off x="0" y="0"/>
+                      <a:ext cx="5943600" cy="2701925"/>
+                    </a:xfrm>
+                    <a:prstGeom prst="rect">
+                      <a:avLst/>
+                    </a:prstGeom>
+                  </pic:spPr>
+                </pic:pic>
+              </a:graphicData>
+            </a:graphic>
+          </wp:inline>
+        </w:drawing>
+      </w:r>
+    </w:p>
+    <w:p/>
+    <w:p>
+      <w:r>
         <w:t>This kind of operational cooperation was common under the conference system. However, u</w:t>
       </w:r>
       <w:r>
-        <w:t>nlike conferences, OCAs are barred from sharing rate information between the members, jointly marketing their services, or sharing revenues. These regulations undercut carriers’ ability to engage in traditional cartel price-fixing behavior</w:t>
+        <w:t xml:space="preserve">nlike conferences, OCAs are barred from sharing rate information between the members, </w:t>
+      </w:r>
+      <w:r>
+        <w:lastRenderedPageBreak/>
+        <w:t>jointly marketing their services, or sharing revenues. These regulations undercut carriers’ ability to engage in traditional cartel price-fixing behavior</w:t>
       </w:r>
       <w:sdt>
         <w:sdtPr>
@@ -996,7 +1105,7 @@
         </w:sdtContent>
       </w:sdt>
       <w:r>
-        <w:t>.</w:t>
+        <w:t>; OCA shares of total US export volumes are presented Figure XX.</w:t>
       </w:r>
       <w:r>
         <w:t xml:space="preserve"> Despite these concerns, few empirical studies have been conducted with the goal of measuring the impacts of OCAs on the maritime freight economy</w:t>
@@ -1034,6 +1143,56 @@
     <w:p/>
     <w:p>
       <w:r>
+        <w:rPr>
+          <w:noProof/>
+        </w:rPr>
+        <w:drawing>
+          <wp:inline distT="0" distB="0" distL="0" distR="0" wp14:anchorId="70B0C0F8" wp14:editId="30D6E73F">
+            <wp:extent cx="5715000" cy="3175000"/>
+            <wp:effectExtent l="0" t="0" r="0" b="0"/>
+            <wp:docPr id="771229188" name="Picture 4" descr="A chart of different colored squares&#10;&#10;Description automatically generated"/>
+            <wp:cNvGraphicFramePr>
+              <a:graphicFrameLocks xmlns:a="http://schemas.openxmlformats.org/drawingml/2006/main" noChangeAspect="1"/>
+            </wp:cNvGraphicFramePr>
+            <a:graphic xmlns:a="http://schemas.openxmlformats.org/drawingml/2006/main">
+              <a:graphicData uri="http://schemas.openxmlformats.org/drawingml/2006/picture">
+                <pic:pic xmlns:pic="http://schemas.openxmlformats.org/drawingml/2006/picture">
+                  <pic:nvPicPr>
+                    <pic:cNvPr id="771229188" name="Picture 4" descr="A chart of different colored squares&#10;&#10;Description automatically generated"/>
+                    <pic:cNvPicPr/>
+                  </pic:nvPicPr>
+                  <pic:blipFill>
+                    <a:blip r:embed="rId10">
+                      <a:extLst>
+                        <a:ext uri="{28A0092B-C50C-407E-A947-70E740481C1C}">
+                          <a14:useLocalDpi xmlns:a14="http://schemas.microsoft.com/office/drawing/2010/main" val="0"/>
+                        </a:ext>
+                      </a:extLst>
+                    </a:blip>
+                    <a:stretch>
+                      <a:fillRect/>
+                    </a:stretch>
+                  </pic:blipFill>
+                  <pic:spPr>
+                    <a:xfrm>
+                      <a:off x="0" y="0"/>
+                      <a:ext cx="5715000" cy="3175000"/>
+                    </a:xfrm>
+                    <a:prstGeom prst="rect">
+                      <a:avLst/>
+                    </a:prstGeom>
+                  </pic:spPr>
+                </pic:pic>
+              </a:graphicData>
+            </a:graphic>
+          </wp:inline>
+        </w:drawing>
+      </w:r>
+    </w:p>
+    <w:p/>
+    <w:p>
+      <w:r>
+        <w:lastRenderedPageBreak/>
         <w:t xml:space="preserve">This paper </w:t>
       </w:r>
       <w:r>
@@ -1132,6 +1291,26 @@
       </w:r>
       <w:r>
         <w:t xml:space="preserve"> utilized in our analysis. The Results section presents the empirical findings, and we conclude with a discussion of OCA impacts and recommendations for future research.</w:t>
+      </w:r>
+    </w:p>
+    <w:p/>
+    <w:p>
+      <w:r>
+        <w:t xml:space="preserve">[Need to include more discussion on ag commodities, containerized ag shipments, </w:t>
+      </w:r>
+      <w:proofErr w:type="spellStart"/>
+      <w:r>
+        <w:t>etc</w:t>
+      </w:r>
+      <w:proofErr w:type="spellEnd"/>
+      <w:r>
+        <w:t>]</w:t>
+      </w:r>
+    </w:p>
+    <w:p/>
+    <w:p>
+      <w:r>
+        <w:t>[Visualize ag export volumes]</w:t>
       </w:r>
     </w:p>
     <w:p/>
@@ -1238,6 +1417,7 @@
     <w:p/>
     <w:p>
       <w:r>
+        <w:lastRenderedPageBreak/>
         <w:t>OCAs are not without their challenges, however</w:t>
       </w:r>
       <w:r>
@@ -1456,11 +1636,7 @@
         <w:t xml:space="preserve"> showed that, despite the theoretical potential of OCAs to improve capacity utilization, </w:t>
       </w:r>
       <w:r>
-        <w:t xml:space="preserve">excess capacities changed very little, if at all, in the years since the conference era. Fusillo posits that holding excess capacity may be an intentional strategy among carriers with market power (either on their own or via their OCA) to construct barriers to </w:t>
-      </w:r>
-      <w:r>
-        <w:lastRenderedPageBreak/>
-        <w:t xml:space="preserve">entry for smaller firms. However, the data used in this analysis go only through 2001, so perhaps the instability marked by </w:t>
+        <w:t xml:space="preserve">excess capacities changed very little, if at all, in the years since the conference era. Fusillo posits that holding excess capacity may be an intentional strategy among carriers with market power (either on their own or via their OCA) to construct barriers to entry for smaller firms. However, the data used in this analysis go only through 2001, so perhaps the instability marked by </w:t>
       </w:r>
       <w:sdt>
         <w:sdtPr>
@@ -1643,7 +1819,11 @@
         <w:t xml:space="preserve"> </w:t>
       </w:r>
       <w:r>
-        <w:t xml:space="preserve">provide a thorough discussion of the operational dynamics of Ocean Carrier Alliances, and argue, as we do, that OCAs “cannot be regarded as closed, corporate-lake entities”. This has, for some it seems, been the end of the discussion related to anti-competitive behavior among OCAs. If they cannot be regarded as a unique entity in the same way that a cartel might be, how could they possibly extract oligopoly rents from the market? We will return to this question in our analysis below.  </w:t>
+        <w:t xml:space="preserve">provide a thorough discussion of the operational dynamics of Ocean Carrier Alliances, and argue, as we do, that OCAs “cannot be regarded as closed, corporate-lake entities”. This has, for some it seems, been the end of the discussion related to anti-competitive behavior among OCAs. If they cannot be regarded as a unique </w:t>
+      </w:r>
+      <w:r>
+        <w:lastRenderedPageBreak/>
+        <w:t xml:space="preserve">entity in the same way that a cartel might be, how could they possibly extract oligopoly rents from the market? We will return to this question in our analysis below.  </w:t>
       </w:r>
     </w:p>
     <w:p/>
@@ -1687,8 +1867,13 @@
     </w:p>
     <w:p>
       <w:r>
-        <w:lastRenderedPageBreak/>
-        <w:t xml:space="preserve">The primary database used in this study is S&amp;P </w:t>
+        <w:t>The primary dat</w:t>
+      </w:r>
+      <w:r>
+        <w:t>a source</w:t>
+      </w:r>
+      <w:r>
+        <w:t xml:space="preserve"> used in this study is S&amp;P </w:t>
       </w:r>
       <w:proofErr w:type="spellStart"/>
       <w:r>
@@ -1790,14 +1975,54 @@
       <w:r>
         <w:t xml:space="preserve">reports in order to inspect the impacts of OCA activities and other variables on average monthly rates.  </w:t>
       </w:r>
+      <w:proofErr w:type="spellStart"/>
+      <w:r>
+        <w:t>Drewery</w:t>
+      </w:r>
+      <w:proofErr w:type="spellEnd"/>
+      <w:r>
+        <w:t xml:space="preserve"> CFRI reports list lanes at a much more aggregated/regional level than PIERS; we find the best match from </w:t>
+      </w:r>
+      <w:proofErr w:type="spellStart"/>
+      <w:r>
+        <w:t>Drewery</w:t>
+      </w:r>
+      <w:proofErr w:type="spellEnd"/>
+      <w:r>
+        <w:t xml:space="preserve"> for each PIERS lane based on the geographic locations of the origins and destinations listed in each source. </w:t>
+      </w:r>
+      <w:r>
+        <w:t xml:space="preserve">The regional nature of </w:t>
+      </w:r>
+      <w:proofErr w:type="spellStart"/>
+      <w:r>
+        <w:t>Drewery</w:t>
+      </w:r>
+      <w:proofErr w:type="spellEnd"/>
+      <w:r>
+        <w:t xml:space="preserve"> </w:t>
+      </w:r>
+      <w:r>
+        <w:t>lanes</w:t>
+      </w:r>
+      <w:r>
+        <w:t xml:space="preserve"> limits our ability to investigate an important aspect of maritime shipping</w:t>
+      </w:r>
+      <w:r>
+        <w:t xml:space="preserve">, namely </w:t>
+      </w:r>
+      <w:r>
+        <w:t>the substitutionary nature of nearby ports. Intuition dictates that shippers facing rate increases (or quality decreases) on one lane would substitute for a nearby lane, especially in the case when either shipper or final buyer (or both) are located away from the port city itself.</w:t>
+      </w:r>
     </w:p>
     <w:p/>
     <w:p>
       <w:r>
+        <w:lastRenderedPageBreak/>
         <w:t xml:space="preserve">Almost all </w:t>
       </w:r>
       <w:r>
-        <w:t>data columns</w:t>
+        <w:t>variables</w:t>
       </w:r>
       <w:r>
         <w:t xml:space="preserve"> used in this study are </w:t>
@@ -1824,112 +2049,327 @@
         <w:t xml:space="preserve">. </w:t>
       </w:r>
       <w:r>
-        <w:t xml:space="preserve">Second, in order to analyze the dynamics of cargo slot sharing between carriers, we infer the vessel’s primary carrier (i.e., the carrier operating that vessel at any given time, whether by owning the vessel, chartering it, or any of the other various means by which carriers control vessels) from the carrier and vessel </w:t>
+        <w:t xml:space="preserve">Second, in order to analyze the dynamics of cargo slot sharing between carriers, we infer the vessel’s </w:t>
+      </w:r>
+      <w:r>
+        <w:t>owner</w:t>
+      </w:r>
+      <w:r>
+        <w:t xml:space="preserve"> (i.e., the carrier operating that vessel at any given time, whether by owning the vessel</w:t>
+      </w:r>
+      <w:r>
+        <w:t xml:space="preserve"> outright</w:t>
+      </w:r>
+      <w:r>
+        <w:t xml:space="preserve">, chartering it, or any of the other various means by which carriers control vessels) from the carrier and vessel </w:t>
       </w:r>
       <w:r>
         <w:t>on</w:t>
       </w:r>
       <w:r>
-        <w:t xml:space="preserve"> each BOL in the PIERS data. The carrier representing the plurality of containers carried on a given vessel during a given month is taken to be that vessel’s primary carrier. </w:t>
-      </w:r>
-      <w:r>
-        <w:t xml:space="preserve">Containers carried on that vessel from carriers other than the primary carrier are thus deemed shared cargo. </w:t>
+        <w:t xml:space="preserve"> each BOL in the PIERS data. The carrier representing the plurality of containers carried on a given vessel during a given month is taken to be that vessel’s </w:t>
+      </w:r>
+      <w:r>
+        <w:t>owner</w:t>
+      </w:r>
+      <w:r>
+        <w:t xml:space="preserve">. </w:t>
+      </w:r>
+      <w:r>
+        <w:t xml:space="preserve">Containers carried on that vessel from carriers other than the </w:t>
+      </w:r>
+      <w:r>
+        <w:t>vessel’s owner</w:t>
+      </w:r>
+      <w:r>
+        <w:t xml:space="preserve"> are thus deemed shared cargo. </w:t>
       </w:r>
     </w:p>
     <w:p/>
     <w:p>
       <w:r>
-        <w:t xml:space="preserve">This study is concerned with the impacts of OCAs on US agricultural producers; we thus limit the data to exports only. As described in the Methodology section below, we inspect OCA impacts at three different levels of aggregation. </w:t>
-      </w:r>
-      <w:r>
-        <w:t>Variable</w:t>
-      </w:r>
-      <w:r>
-        <w:t xml:space="preserve"> descriptions </w:t>
-      </w:r>
-      <w:r>
-        <w:t>for the underlying BOL-level exports data</w:t>
-      </w:r>
-      <w:r>
-        <w:t xml:space="preserve"> are presented </w:t>
-      </w:r>
-      <w:r>
-        <w:t xml:space="preserve">in Table 1. </w:t>
-      </w:r>
-      <w:r>
-        <w:t xml:space="preserve">Our initial analysis focuses on </w:t>
+        <w:t>Data sources and variables descriptions for the main database are presented in Table 1.</w:t>
+      </w:r>
+    </w:p>
+    <w:p>
+      <w:r>
+        <w:t xml:space="preserve"> </w:t>
+      </w:r>
+      <w:r>
+        <w:t>Table 1</w:t>
+      </w:r>
+      <w:r>
+        <w:drawing>
+          <wp:inline distT="0" distB="0" distL="0" distR="0" wp14:anchorId="6CA0990A" wp14:editId="13FFB977">
+            <wp:extent cx="5930900" cy="3048000"/>
+            <wp:effectExtent l="0" t="0" r="0" b="0"/>
+            <wp:docPr id="2071929049" name="Picture 1" descr="A screenshot of a computer&#10;&#10;Description automatically generated"/>
+            <wp:cNvGraphicFramePr>
+              <a:graphicFrameLocks xmlns:a="http://schemas.openxmlformats.org/drawingml/2006/main" noChangeAspect="1"/>
+            </wp:cNvGraphicFramePr>
+            <a:graphic xmlns:a="http://schemas.openxmlformats.org/drawingml/2006/main">
+              <a:graphicData uri="http://schemas.openxmlformats.org/drawingml/2006/picture">
+                <pic:pic xmlns:pic="http://schemas.openxmlformats.org/drawingml/2006/picture">
+                  <pic:nvPicPr>
+                    <pic:cNvPr id="2071929049" name="Picture 1" descr="A screenshot of a computer&#10;&#10;Description automatically generated"/>
+                    <pic:cNvPicPr/>
+                  </pic:nvPicPr>
+                  <pic:blipFill>
+                    <a:blip r:embed="rId11"/>
+                    <a:stretch>
+                      <a:fillRect/>
+                    </a:stretch>
+                  </pic:blipFill>
+                  <pic:spPr>
+                    <a:xfrm>
+                      <a:off x="0" y="0"/>
+                      <a:ext cx="5930900" cy="3048000"/>
+                    </a:xfrm>
+                    <a:prstGeom prst="rect">
+                      <a:avLst/>
+                    </a:prstGeom>
+                  </pic:spPr>
+                </pic:pic>
+              </a:graphicData>
+            </a:graphic>
+          </wp:inline>
+        </w:drawing>
+      </w:r>
+    </w:p>
+    <w:p/>
+    <w:p>
+      <w:r>
+        <w:t xml:space="preserve">This study is concerned with the impacts of OCAs on US agricultural producers; we thus limit the data to exports only. </w:t>
+      </w:r>
+      <w:r>
+        <w:t>As we see in Figure XX below, export volumes are highly concentrated into the major shipping lanes, with only the top 75</w:t>
+      </w:r>
+      <w:r>
+        <w:t xml:space="preserve"> out of 22,400 total</w:t>
+      </w:r>
+      <w:r>
+        <w:t xml:space="preserve"> lanes seeing more than a single vessel’s worth of cargo in a given month.</w:t>
+      </w:r>
+      <w:r>
+        <w:t xml:space="preserve"> Given that large lanes typically see hundreds of vessels and many different carriers, and smaller lanes often see only a handful of vessels (on which they fill small percentages of the vessel’s capacity) and </w:t>
       </w:r>
       <w:r>
         <w:lastRenderedPageBreak/>
-        <w:t>exports on each</w:t>
-      </w:r>
-      <w:r>
-        <w:t xml:space="preserve"> of the top 500</w:t>
-      </w:r>
-      <w:r>
-        <w:t xml:space="preserve"> lane</w:t>
-      </w:r>
-      <w:r>
-        <w:t>s by total volume</w:t>
-      </w:r>
-      <w:r>
-        <w:t xml:space="preserve"> and over time in months; summaries of the aggregated data are shown in Table 2.  </w:t>
+        <w:t xml:space="preserve">1 or 2 carriers, it is natural to suspect that OCA activity would have potentially very different effects on large </w:t>
+      </w:r>
+      <w:r>
+        <w:t>lanes than on small ones.</w:t>
+      </w:r>
+      <w:r>
+        <w:t xml:space="preserve"> S</w:t>
+      </w:r>
+      <w:r>
+        <w:t>maller lanes</w:t>
+      </w:r>
+      <w:r>
+        <w:t>, however, still</w:t>
+      </w:r>
+      <w:r>
+        <w:t xml:space="preserve"> collectively represent the vast majority of lanes and a substantial percentage (XX%) of total volumes</w:t>
+      </w:r>
+      <w:r>
+        <w:t>, and their inclusion in the calculations of average treatment effects may hide (or inflate) certain effects. For the purposes of this study, we restrict the data to only the top 500 lanes by volume</w:t>
+      </w:r>
+      <w:r>
+        <w:rPr>
+          <w:rStyle w:val="FootnoteReference"/>
+        </w:rPr>
+        <w:footnoteReference w:id="4"/>
+      </w:r>
+      <w:r>
+        <w:t xml:space="preserve">. </w:t>
       </w:r>
     </w:p>
     <w:p/>
     <w:p>
       <w:r>
-        <w:t xml:space="preserve">Next, we take a look at shipping rates on various lanes. The </w:t>
-      </w:r>
-      <w:proofErr w:type="spellStart"/>
-      <w:r>
-        <w:t>Drewery</w:t>
-      </w:r>
-      <w:proofErr w:type="spellEnd"/>
-      <w:r>
-        <w:t xml:space="preserve"> CFRI reports list rates by month and regional lanes (rather than the individual origin-destination port pairs that make up the lanes in the PIERS data). We match ports between the two data sources based on nearest geographical distance, creating a many-to-one match between the more detailed PIERS lanes and the regional </w:t>
-      </w:r>
-      <w:proofErr w:type="spellStart"/>
-      <w:r>
-        <w:t>Drewery</w:t>
-      </w:r>
-      <w:proofErr w:type="spellEnd"/>
-      <w:r>
-        <w:t xml:space="preserve"> lanes.</w:t>
+        <w:rPr>
+          <w:noProof/>
+        </w:rPr>
+        <w:drawing>
+          <wp:inline distT="0" distB="0" distL="0" distR="0" wp14:anchorId="5D999080" wp14:editId="5BC6D1EA">
+            <wp:extent cx="5943600" cy="2701925"/>
+            <wp:effectExtent l="0" t="0" r="0" b="3175"/>
+            <wp:docPr id="2080263743" name="Picture 1" descr="A graph with numbers and a number of points&#10;&#10;Description automatically generated with medium confidence"/>
+            <wp:cNvGraphicFramePr>
+              <a:graphicFrameLocks xmlns:a="http://schemas.openxmlformats.org/drawingml/2006/main" noChangeAspect="1"/>
+            </wp:cNvGraphicFramePr>
+            <a:graphic xmlns:a="http://schemas.openxmlformats.org/drawingml/2006/main">
+              <a:graphicData uri="http://schemas.openxmlformats.org/drawingml/2006/picture">
+                <pic:pic xmlns:pic="http://schemas.openxmlformats.org/drawingml/2006/picture">
+                  <pic:nvPicPr>
+                    <pic:cNvPr id="2080263743" name="Picture 1" descr="A graph with numbers and a number of points&#10;&#10;Description automatically generated with medium confidence"/>
+                    <pic:cNvPicPr/>
+                  </pic:nvPicPr>
+                  <pic:blipFill>
+                    <a:blip r:embed="rId12">
+                      <a:extLst>
+                        <a:ext uri="{28A0092B-C50C-407E-A947-70E740481C1C}">
+                          <a14:useLocalDpi xmlns:a14="http://schemas.microsoft.com/office/drawing/2010/main" val="0"/>
+                        </a:ext>
+                      </a:extLst>
+                    </a:blip>
+                    <a:stretch>
+                      <a:fillRect/>
+                    </a:stretch>
+                  </pic:blipFill>
+                  <pic:spPr>
+                    <a:xfrm>
+                      <a:off x="0" y="0"/>
+                      <a:ext cx="5943600" cy="2701925"/>
+                    </a:xfrm>
+                    <a:prstGeom prst="rect">
+                      <a:avLst/>
+                    </a:prstGeom>
+                  </pic:spPr>
+                </pic:pic>
+              </a:graphicData>
+            </a:graphic>
+          </wp:inline>
+        </w:drawing>
       </w:r>
     </w:p>
     <w:p/>
     <w:p>
       <w:r>
-        <w:t xml:space="preserve">The regional nature of </w:t>
-      </w:r>
-      <w:proofErr w:type="spellStart"/>
-      <w:r>
-        <w:t>Drewery</w:t>
-      </w:r>
-      <w:proofErr w:type="spellEnd"/>
-      <w:r>
-        <w:t xml:space="preserve"> rates limits our ability to investigate an important aspect of maritime shipping: the substitutionary nature of nearby ports. Intuition dictates that shippers facing rate increases (or quality decreases) on one lane would substitute for a nearby lane, especially in the case when either shipper or final buyer (or both) are located away from the port city itself. </w:t>
-      </w:r>
-      <w:r>
-        <w:t xml:space="preserve">Given this limitation, we restrict our analysis to the lanes available in the </w:t>
-      </w:r>
-      <w:proofErr w:type="spellStart"/>
-      <w:r>
-        <w:t>Drewery</w:t>
-      </w:r>
-      <w:proofErr w:type="spellEnd"/>
-      <w:r>
-        <w:t xml:space="preserve"> reports, and report data summaries in Table </w:t>
-      </w:r>
-      <w:r>
-        <w:t>3</w:t>
+        <w:t xml:space="preserve">As described in the Methodology section below, we inspect OCA impacts at several different levels of aggregation, each organized into monthly panels. At the highest level of aggregation, we inspect lane characteristics </w:t>
+      </w:r>
+      <w:r>
+        <w:t xml:space="preserve">over time </w:t>
+      </w:r>
+      <w:r>
+        <w:t xml:space="preserve">such as carrier concentration, number of vessels in service, etc. We then inspect individual carrier characteristics on each lane over time, such as the capacity offered by each carrier on that lane. Our aggregations get more specific with each model, ending with a panel consisting of carriers carrying specific commodities on specific vessels on each lane over time. </w:t>
+      </w:r>
+      <w:r>
+        <w:t>Summary statistics and descriptions for the variables of interest are presented in Tables 2.1–2.</w:t>
+      </w:r>
+      <w:r>
+        <w:t>5</w:t>
       </w:r>
       <w:r>
         <w:t xml:space="preserve">. </w:t>
       </w:r>
     </w:p>
     <w:p/>
+    <w:p>
+      <w:r>
+        <w:t>Table 2.1</w:t>
+      </w:r>
+      <w:r>
+        <w:t xml:space="preserve"> – Lane Panel</w:t>
+      </w:r>
+    </w:p>
+    <w:p>
+      <w:r>
+        <w:drawing>
+          <wp:inline distT="0" distB="0" distL="0" distR="0" wp14:anchorId="13DF865D" wp14:editId="75F97352">
+            <wp:extent cx="5943600" cy="1449705"/>
+            <wp:effectExtent l="0" t="0" r="0" b="0"/>
+            <wp:docPr id="53905701" name="Picture 1" descr="A screenshot of a table&#10;&#10;Description automatically generated"/>
+            <wp:cNvGraphicFramePr>
+              <a:graphicFrameLocks xmlns:a="http://schemas.openxmlformats.org/drawingml/2006/main" noChangeAspect="1"/>
+            </wp:cNvGraphicFramePr>
+            <a:graphic xmlns:a="http://schemas.openxmlformats.org/drawingml/2006/main">
+              <a:graphicData uri="http://schemas.openxmlformats.org/drawingml/2006/picture">
+                <pic:pic xmlns:pic="http://schemas.openxmlformats.org/drawingml/2006/picture">
+                  <pic:nvPicPr>
+                    <pic:cNvPr id="53905701" name="Picture 1" descr="A screenshot of a table&#10;&#10;Description automatically generated"/>
+                    <pic:cNvPicPr/>
+                  </pic:nvPicPr>
+                  <pic:blipFill>
+                    <a:blip r:embed="rId13"/>
+                    <a:stretch>
+                      <a:fillRect/>
+                    </a:stretch>
+                  </pic:blipFill>
+                  <pic:spPr>
+                    <a:xfrm>
+                      <a:off x="0" y="0"/>
+                      <a:ext cx="5943600" cy="1449705"/>
+                    </a:xfrm>
+                    <a:prstGeom prst="rect">
+                      <a:avLst/>
+                    </a:prstGeom>
+                  </pic:spPr>
+                </pic:pic>
+              </a:graphicData>
+            </a:graphic>
+          </wp:inline>
+        </w:drawing>
+      </w:r>
+    </w:p>
+    <w:p/>
+    <w:p>
+      <w:r>
+        <w:t>Table 2.2</w:t>
+      </w:r>
+      <w:r>
+        <w:t xml:space="preserve"> – Carrier-Lane Panel</w:t>
+      </w:r>
+    </w:p>
+    <w:p>
+      <w:r>
+        <w:lastRenderedPageBreak/>
+        <w:drawing>
+          <wp:inline distT="0" distB="0" distL="0" distR="0" wp14:anchorId="47055806" wp14:editId="58237910">
+            <wp:extent cx="5664200" cy="1828800"/>
+            <wp:effectExtent l="0" t="0" r="0" b="0"/>
+            <wp:docPr id="1095572135" name="Picture 1" descr="A screenshot of a spreadsheet&#10;&#10;Description automatically generated"/>
+            <wp:cNvGraphicFramePr>
+              <a:graphicFrameLocks xmlns:a="http://schemas.openxmlformats.org/drawingml/2006/main" noChangeAspect="1"/>
+            </wp:cNvGraphicFramePr>
+            <a:graphic xmlns:a="http://schemas.openxmlformats.org/drawingml/2006/main">
+              <a:graphicData uri="http://schemas.openxmlformats.org/drawingml/2006/picture">
+                <pic:pic xmlns:pic="http://schemas.openxmlformats.org/drawingml/2006/picture">
+                  <pic:nvPicPr>
+                    <pic:cNvPr id="1095572135" name="Picture 1" descr="A screenshot of a spreadsheet&#10;&#10;Description automatically generated"/>
+                    <pic:cNvPicPr/>
+                  </pic:nvPicPr>
+                  <pic:blipFill>
+                    <a:blip r:embed="rId14"/>
+                    <a:stretch>
+                      <a:fillRect/>
+                    </a:stretch>
+                  </pic:blipFill>
+                  <pic:spPr>
+                    <a:xfrm>
+                      <a:off x="0" y="0"/>
+                      <a:ext cx="5664200" cy="1828800"/>
+                    </a:xfrm>
+                    <a:prstGeom prst="rect">
+                      <a:avLst/>
+                    </a:prstGeom>
+                  </pic:spPr>
+                </pic:pic>
+              </a:graphicData>
+            </a:graphic>
+          </wp:inline>
+        </w:drawing>
+      </w:r>
+    </w:p>
+    <w:p/>
+    <w:p>
+      <w:r>
+        <w:t>Table 2.3 – Commodity-Carrier-Lane Panel</w:t>
+      </w:r>
+    </w:p>
+    <w:p/>
+    <w:p>
+      <w:r>
+        <w:t>Table 2.4 – Vessel-Carrier-Lane Panel</w:t>
+      </w:r>
+    </w:p>
+    <w:p/>
+    <w:p>
+      <w:r>
+        <w:t>Table 2.5 – Vessel-Commodity-Lane Panel</w:t>
+      </w:r>
+    </w:p>
     <w:p/>
     <w:p>
       <w:pPr>
@@ -2713,6 +3153,22 @@
       </w:r>
       <w:r>
         <w:t xml:space="preserve">. When a round trip between the relevant ports takes weeks, we consider those two bills to have arrived on the same date, and assume the difference in dates is due to when the bill was processed rather than when the cargo actually arrived. </w:t>
+      </w:r>
+    </w:p>
+  </w:footnote>
+  <w:footnote w:id="4">
+    <w:p>
+      <w:pPr>
+        <w:pStyle w:val="FootnoteText"/>
+      </w:pPr>
+      <w:r>
+        <w:rPr>
+          <w:rStyle w:val="FootnoteReference"/>
+        </w:rPr>
+        <w:footnoteRef/>
+      </w:r>
+      <w:r>
+        <w:t xml:space="preserve"> Determining the best cutoff and/or accounting for lane size are opportunities for future analyses. </w:t>
       </w:r>
     </w:p>
   </w:footnote>

</xml_diff>